<commit_message>
completed project assignment 2
</commit_message>
<xml_diff>
--- a/Project assignment 2.docx
+++ b/Project assignment 2.docx
@@ -241,6 +241,71 @@
           <w:color w:val="222222"/>
         </w:rPr>
       </w:pPr>
+      <w:r>
+        <w:rPr>
+          <w:rFonts w:ascii="Arial" w:eastAsia="Times New Roman" w:hAnsi="Arial" w:cs="Arial"/>
+          <w:color w:val="222222"/>
+        </w:rPr>
+        <w:t>We plan to replicate three of their four main analyses</w:t>
+      </w:r>
+      <w:r>
+        <w:rPr>
+          <w:rFonts w:ascii="Arial" w:eastAsia="Times New Roman" w:hAnsi="Arial" w:cs="Arial"/>
+          <w:color w:val="222222"/>
+        </w:rPr>
+        <w:t xml:space="preserve">: 1. Regression analyses in </w:t>
+      </w:r>
+      <w:r>
+        <w:rPr>
+          <w:rFonts w:ascii="Arial" w:eastAsia="Times New Roman" w:hAnsi="Arial" w:cs="Arial"/>
+          <w:color w:val="222222"/>
+        </w:rPr>
+        <w:t xml:space="preserve">Figure </w:t>
+      </w:r>
+      <w:r>
+        <w:rPr>
+          <w:rFonts w:ascii="Arial" w:eastAsia="Times New Roman" w:hAnsi="Arial" w:cs="Arial"/>
+          <w:color w:val="222222"/>
+        </w:rPr>
+        <w:t xml:space="preserve">1; 2. Clustering and classification analysis in </w:t>
+      </w:r>
+      <w:r>
+        <w:rPr>
+          <w:rFonts w:ascii="Arial" w:eastAsia="Times New Roman" w:hAnsi="Arial" w:cs="Arial"/>
+          <w:color w:val="222222"/>
+        </w:rPr>
+        <w:t>Figure</w:t>
+      </w:r>
+      <w:r>
+        <w:rPr>
+          <w:rFonts w:ascii="Arial" w:eastAsia="Times New Roman" w:hAnsi="Arial" w:cs="Arial"/>
+          <w:color w:val="222222"/>
+        </w:rPr>
+        <w:t xml:space="preserve"> 2; 3. Representational similarity analyses in</w:t>
+      </w:r>
+      <w:r>
+        <w:rPr>
+          <w:rFonts w:ascii="Arial" w:eastAsia="Times New Roman" w:hAnsi="Arial" w:cs="Arial"/>
+          <w:color w:val="222222"/>
+        </w:rPr>
+        <w:t xml:space="preserve"> Figure</w:t>
+      </w:r>
+      <w:r>
+        <w:rPr>
+          <w:rFonts w:ascii="Arial" w:eastAsia="Times New Roman" w:hAnsi="Arial" w:cs="Arial"/>
+          <w:color w:val="222222"/>
+        </w:rPr>
+        <w:t xml:space="preserve"> 4.</w:t>
+      </w:r>
+    </w:p>
+    <w:p>
+      <w:pPr>
+        <w:shd w:val="clear" w:color="auto" w:fill="FFFFFF"/>
+        <w:rPr>
+          <w:rFonts w:ascii="Arial" w:eastAsia="Times New Roman" w:hAnsi="Arial" w:cs="Arial"/>
+          <w:color w:val="222222"/>
+        </w:rPr>
+      </w:pPr>
     </w:p>
     <w:p>
       <w:pPr>
@@ -497,6 +562,81 @@
           <w:color w:val="222222"/>
         </w:rPr>
       </w:pPr>
+      <w:r>
+        <w:rPr>
+          <w:rFonts w:ascii="Arial" w:eastAsia="Times New Roman" w:hAnsi="Arial" w:cs="Arial"/>
+          <w:color w:val="222222"/>
+        </w:rPr>
+        <w:t xml:space="preserve">The </w:t>
+      </w:r>
+      <w:r>
+        <w:rPr>
+          <w:rFonts w:ascii="Arial" w:eastAsia="Times New Roman" w:hAnsi="Arial" w:cs="Arial"/>
+          <w:color w:val="222222"/>
+        </w:rPr>
+        <w:t>paper</w:t>
+      </w:r>
+      <w:r>
+        <w:rPr>
+          <w:rFonts w:ascii="Arial" w:eastAsia="Times New Roman" w:hAnsi="Arial" w:cs="Arial"/>
+          <w:color w:val="222222"/>
+        </w:rPr>
+        <w:t xml:space="preserve"> </w:t>
+      </w:r>
+      <w:bookmarkStart w:id="0" w:name="_GoBack"/>
+      <w:bookmarkEnd w:id="0"/>
+      <w:r>
+        <w:rPr>
+          <w:rFonts w:ascii="Arial" w:eastAsia="Times New Roman" w:hAnsi="Arial" w:cs="Arial"/>
+          <w:color w:val="222222"/>
+        </w:rPr>
+        <w:t>conclusions may have depended on their classification method. We propose to extend their original findings by using alternative clas</w:t>
+      </w:r>
+      <w:r>
+        <w:rPr>
+          <w:rFonts w:ascii="Arial" w:eastAsia="Times New Roman" w:hAnsi="Arial" w:cs="Arial"/>
+          <w:color w:val="222222"/>
+        </w:rPr>
+        <w:t>s</w:t>
+      </w:r>
+      <w:r>
+        <w:rPr>
+          <w:rFonts w:ascii="Arial" w:eastAsia="Times New Roman" w:hAnsi="Arial" w:cs="Arial"/>
+          <w:color w:val="222222"/>
+        </w:rPr>
+        <w:t>ification</w:t>
+      </w:r>
+      <w:r>
+        <w:rPr>
+          <w:rFonts w:ascii="Arial" w:eastAsia="Times New Roman" w:hAnsi="Arial" w:cs="Arial"/>
+          <w:color w:val="222222"/>
+        </w:rPr>
+        <w:t xml:space="preserve"> methods (e.g., </w:t>
+      </w:r>
+      <w:r>
+        <w:rPr>
+          <w:rFonts w:ascii="Arial" w:eastAsia="Times New Roman" w:hAnsi="Arial" w:cs="Arial"/>
+          <w:i/>
+          <w:color w:val="222222"/>
+        </w:rPr>
+        <w:t>k</w:t>
+      </w:r>
+      <w:r>
+        <w:rPr>
+          <w:rFonts w:ascii="Arial" w:eastAsia="Times New Roman" w:hAnsi="Arial" w:cs="Arial"/>
+          <w:color w:val="222222"/>
+        </w:rPr>
+        <w:t xml:space="preserve"> nearest neighbors and linear regression) and assessing how the results would change.</w:t>
+      </w:r>
+    </w:p>
+    <w:p>
+      <w:pPr>
+        <w:shd w:val="clear" w:color="auto" w:fill="FFFFFF"/>
+        <w:rPr>
+          <w:rFonts w:ascii="Arial" w:eastAsia="Times New Roman" w:hAnsi="Arial" w:cs="Arial"/>
+          <w:color w:val="222222"/>
+        </w:rPr>
+      </w:pPr>
     </w:p>
     <w:p>
       <w:pPr>
@@ -549,8 +689,6 @@
         </w:rPr>
         <w:t>data dimensionality reduction techniques.</w:t>
       </w:r>
-      <w:bookmarkStart w:id="0" w:name="_GoBack"/>
-      <w:bookmarkEnd w:id="0"/>
     </w:p>
     <w:sectPr>
       <w:headerReference w:type="default" r:id="rId9"/>

</xml_diff>